<commit_message>
cuestionario integrador modulo 8
</commit_message>
<xml_diff>
--- a/cuestionarios/Cuestionario integrador modulo 8.docx
+++ b/cuestionarios/Cuestionario integrador modulo 8.docx
@@ -41,8 +41,8 @@
                 <w:noProof/>
               </w:rPr>
               <w:drawing>
-                <wp:inline distT="0" distB="0" distL="0" distR="0" wp14:anchorId="35CB82D6" wp14:editId="5B672AE6">
-                  <wp:extent cx="3291840" cy="1810385"/>
+                <wp:inline distT="0" distB="0" distL="0" distR="0" wp14:anchorId="10E40051" wp14:editId="15ECDAE0">
+                  <wp:extent cx="3291840" cy="1815465"/>
                   <wp:effectExtent l="0" t="0" r="3810" b="0"/>
                   <wp:docPr id="1" name="Picture 1"/>
                   <wp:cNvGraphicFramePr>
@@ -64,7 +64,7 @@
                         <pic:spPr>
                           <a:xfrm>
                             <a:off x="0" y="0"/>
-                            <a:ext cx="3291840" cy="1810385"/>
+                            <a:ext cx="3291840" cy="1815465"/>
                           </a:xfrm>
                           <a:prstGeom prst="rect">
                             <a:avLst/>
@@ -100,15 +100,24 @@
                 <w:rFonts w:ascii="Calibri" w:eastAsia="Calibri" w:hAnsi="Calibri" w:cs="Arial"/>
               </w:rPr>
             </w:pPr>
+          </w:p>
+          <w:p>
+            <w:pPr>
+              <w:spacing w:after="0" w:line="240" w:lineRule="auto"/>
+              <w:jc w:val="center"/>
+              <w:rPr>
+                <w:rFonts w:ascii="Calibri" w:eastAsia="Calibri" w:hAnsi="Calibri" w:cs="Arial"/>
+              </w:rPr>
+            </w:pPr>
             <w:r>
               <w:rPr>
                 <w:noProof/>
               </w:rPr>
               <w:drawing>
-                <wp:inline distT="0" distB="0" distL="0" distR="0" wp14:anchorId="7553D362" wp14:editId="2BE14E6A">
-                  <wp:extent cx="3120390" cy="1369060"/>
-                  <wp:effectExtent l="0" t="0" r="3810" b="2540"/>
-                  <wp:docPr id="2" name="Picture 2"/>
+                <wp:inline distT="0" distB="0" distL="0" distR="0" wp14:anchorId="70D48BCC" wp14:editId="2503FDC2">
+                  <wp:extent cx="3120390" cy="1412240"/>
+                  <wp:effectExtent l="0" t="0" r="3810" b="0"/>
+                  <wp:docPr id="26" name="Picture 26"/>
                   <wp:cNvGraphicFramePr>
                     <a:graphicFrameLocks xmlns:a="http://schemas.openxmlformats.org/drawingml/2006/main" noChangeAspect="1"/>
                   </wp:cNvGraphicFramePr>
@@ -128,7 +137,7 @@
                         <pic:spPr>
                           <a:xfrm>
                             <a:off x="0" y="0"/>
-                            <a:ext cx="3120390" cy="1369060"/>
+                            <a:ext cx="3120390" cy="1412240"/>
                           </a:xfrm>
                           <a:prstGeom prst="rect">
                             <a:avLst/>
@@ -167,10 +176,10 @@
                 <w:noProof/>
               </w:rPr>
               <w:drawing>
-                <wp:inline distT="0" distB="0" distL="0" distR="0" wp14:anchorId="7AEF375C" wp14:editId="462BAB39">
-                  <wp:extent cx="3291840" cy="2462530"/>
-                  <wp:effectExtent l="0" t="0" r="3810" b="0"/>
-                  <wp:docPr id="3" name="Picture 3"/>
+                <wp:inline distT="0" distB="0" distL="0" distR="0" wp14:anchorId="2DFC3F5B" wp14:editId="41175269">
+                  <wp:extent cx="3291840" cy="2341245"/>
+                  <wp:effectExtent l="0" t="0" r="3810" b="1905"/>
+                  <wp:docPr id="27" name="Picture 27"/>
                   <wp:cNvGraphicFramePr>
                     <a:graphicFrameLocks xmlns:a="http://schemas.openxmlformats.org/drawingml/2006/main" noChangeAspect="1"/>
                   </wp:cNvGraphicFramePr>
@@ -190,7 +199,7 @@
                         <pic:spPr>
                           <a:xfrm>
                             <a:off x="0" y="0"/>
-                            <a:ext cx="3291840" cy="2462530"/>
+                            <a:ext cx="3291840" cy="2341245"/>
                           </a:xfrm>
                           <a:prstGeom prst="rect">
                             <a:avLst/>
@@ -223,10 +232,10 @@
                 <w:noProof/>
               </w:rPr>
               <w:drawing>
-                <wp:inline distT="0" distB="0" distL="0" distR="0" wp14:anchorId="663BF374" wp14:editId="24F78FDF">
-                  <wp:extent cx="3120390" cy="2135505"/>
+                <wp:inline distT="0" distB="0" distL="0" distR="0" wp14:anchorId="7A9BEEC3" wp14:editId="4B239B0A">
+                  <wp:extent cx="3120390" cy="2192655"/>
                   <wp:effectExtent l="0" t="0" r="3810" b="0"/>
-                  <wp:docPr id="4" name="Picture 4"/>
+                  <wp:docPr id="28" name="Picture 28"/>
                   <wp:cNvGraphicFramePr>
                     <a:graphicFrameLocks xmlns:a="http://schemas.openxmlformats.org/drawingml/2006/main" noChangeAspect="1"/>
                   </wp:cNvGraphicFramePr>
@@ -246,7 +255,7 @@
                         <pic:spPr>
                           <a:xfrm>
                             <a:off x="0" y="0"/>
-                            <a:ext cx="3120390" cy="2135505"/>
+                            <a:ext cx="3120390" cy="2192655"/>
                           </a:xfrm>
                           <a:prstGeom prst="rect">
                             <a:avLst/>
@@ -282,10 +291,10 @@
                 <w:noProof/>
               </w:rPr>
               <w:drawing>
-                <wp:inline distT="0" distB="0" distL="0" distR="0" wp14:anchorId="000411D9" wp14:editId="372D5533">
-                  <wp:extent cx="3291840" cy="2076450"/>
-                  <wp:effectExtent l="0" t="0" r="3810" b="0"/>
-                  <wp:docPr id="5" name="Picture 5"/>
+                <wp:inline distT="0" distB="0" distL="0" distR="0" wp14:anchorId="5655CE24" wp14:editId="34D21F68">
+                  <wp:extent cx="3291840" cy="2094230"/>
+                  <wp:effectExtent l="0" t="0" r="3810" b="1270"/>
+                  <wp:docPr id="29" name="Picture 29"/>
                   <wp:cNvGraphicFramePr>
                     <a:graphicFrameLocks xmlns:a="http://schemas.openxmlformats.org/drawingml/2006/main" noChangeAspect="1"/>
                   </wp:cNvGraphicFramePr>
@@ -305,7 +314,7 @@
                         <pic:spPr>
                           <a:xfrm>
                             <a:off x="0" y="0"/>
-                            <a:ext cx="3291840" cy="2076450"/>
+                            <a:ext cx="3291840" cy="2094230"/>
                           </a:xfrm>
                           <a:prstGeom prst="rect">
                             <a:avLst/>
@@ -337,10 +346,10 @@
                 <w:noProof/>
               </w:rPr>
               <w:drawing>
-                <wp:inline distT="0" distB="0" distL="0" distR="0" wp14:anchorId="40E5D92B" wp14:editId="4CC927CD">
-                  <wp:extent cx="3120390" cy="1836420"/>
+                <wp:inline distT="0" distB="0" distL="0" distR="0" wp14:anchorId="1C2C30F9" wp14:editId="665F7521">
+                  <wp:extent cx="3120390" cy="1887855"/>
                   <wp:effectExtent l="0" t="0" r="3810" b="0"/>
-                  <wp:docPr id="6" name="Picture 6"/>
+                  <wp:docPr id="32" name="Picture 32"/>
                   <wp:cNvGraphicFramePr>
                     <a:graphicFrameLocks xmlns:a="http://schemas.openxmlformats.org/drawingml/2006/main" noChangeAspect="1"/>
                   </wp:cNvGraphicFramePr>
@@ -360,7 +369,7 @@
                         <pic:spPr>
                           <a:xfrm>
                             <a:off x="0" y="0"/>
-                            <a:ext cx="3120390" cy="1836420"/>
+                            <a:ext cx="3120390" cy="1887855"/>
                           </a:xfrm>
                           <a:prstGeom prst="rect">
                             <a:avLst/>
@@ -396,10 +405,10 @@
                 <w:noProof/>
               </w:rPr>
               <w:drawing>
-                <wp:inline distT="0" distB="0" distL="0" distR="0" wp14:anchorId="66A9AFD6" wp14:editId="16CB8780">
-                  <wp:extent cx="3291840" cy="1083945"/>
-                  <wp:effectExtent l="0" t="0" r="3810" b="1905"/>
-                  <wp:docPr id="7" name="Picture 7"/>
+                <wp:inline distT="0" distB="0" distL="0" distR="0" wp14:anchorId="6202F1E2" wp14:editId="26065CC5">
+                  <wp:extent cx="3291840" cy="1235075"/>
+                  <wp:effectExtent l="0" t="0" r="3810" b="3175"/>
+                  <wp:docPr id="34" name="Picture 34"/>
                   <wp:cNvGraphicFramePr>
                     <a:graphicFrameLocks xmlns:a="http://schemas.openxmlformats.org/drawingml/2006/main" noChangeAspect="1"/>
                   </wp:cNvGraphicFramePr>
@@ -419,7 +428,7 @@
                         <pic:spPr>
                           <a:xfrm>
                             <a:off x="0" y="0"/>
-                            <a:ext cx="3291840" cy="1083945"/>
+                            <a:ext cx="3291840" cy="1235075"/>
                           </a:xfrm>
                           <a:prstGeom prst="rect">
                             <a:avLst/>
@@ -443,10 +452,10 @@
                 <w:noProof/>
               </w:rPr>
               <w:drawing>
-                <wp:inline distT="0" distB="0" distL="0" distR="0" wp14:anchorId="3ECD22F7" wp14:editId="5EC32177">
-                  <wp:extent cx="3120390" cy="2068830"/>
-                  <wp:effectExtent l="0" t="0" r="3810" b="7620"/>
-                  <wp:docPr id="8" name="Picture 8"/>
+                <wp:inline distT="0" distB="0" distL="0" distR="0" wp14:anchorId="65334257" wp14:editId="7A84F186">
+                  <wp:extent cx="3120390" cy="2046605"/>
+                  <wp:effectExtent l="0" t="0" r="3810" b="0"/>
+                  <wp:docPr id="35" name="Picture 35"/>
                   <wp:cNvGraphicFramePr>
                     <a:graphicFrameLocks xmlns:a="http://schemas.openxmlformats.org/drawingml/2006/main" noChangeAspect="1"/>
                   </wp:cNvGraphicFramePr>
@@ -466,7 +475,7 @@
                         <pic:spPr>
                           <a:xfrm>
                             <a:off x="0" y="0"/>
-                            <a:ext cx="3120390" cy="2068830"/>
+                            <a:ext cx="3120390" cy="2046605"/>
                           </a:xfrm>
                           <a:prstGeom prst="rect">
                             <a:avLst/>
@@ -503,10 +512,10 @@
               </w:rPr>
               <w:lastRenderedPageBreak/>
               <w:drawing>
-                <wp:inline distT="0" distB="0" distL="0" distR="0" wp14:anchorId="3D5EDEA5" wp14:editId="7B9038A7">
-                  <wp:extent cx="3291840" cy="2583815"/>
-                  <wp:effectExtent l="0" t="0" r="3810" b="6985"/>
-                  <wp:docPr id="9" name="Picture 9"/>
+                <wp:inline distT="0" distB="0" distL="0" distR="0" wp14:anchorId="47C152BD" wp14:editId="5E9001F6">
+                  <wp:extent cx="3291840" cy="2682240"/>
+                  <wp:effectExtent l="0" t="0" r="3810" b="3810"/>
+                  <wp:docPr id="36" name="Picture 36"/>
                   <wp:cNvGraphicFramePr>
                     <a:graphicFrameLocks xmlns:a="http://schemas.openxmlformats.org/drawingml/2006/main" noChangeAspect="1"/>
                   </wp:cNvGraphicFramePr>
@@ -526,7 +535,7 @@
                         <pic:spPr>
                           <a:xfrm>
                             <a:off x="0" y="0"/>
-                            <a:ext cx="3291840" cy="2583815"/>
+                            <a:ext cx="3291840" cy="2682240"/>
                           </a:xfrm>
                           <a:prstGeom prst="rect">
                             <a:avLst/>
@@ -558,10 +567,10 @@
                 <w:noProof/>
               </w:rPr>
               <w:drawing>
-                <wp:inline distT="0" distB="0" distL="0" distR="0" wp14:anchorId="080AD4C8" wp14:editId="2291A558">
-                  <wp:extent cx="3120390" cy="1330325"/>
-                  <wp:effectExtent l="0" t="0" r="3810" b="3175"/>
-                  <wp:docPr id="10" name="Picture 10"/>
+                <wp:inline distT="0" distB="0" distL="0" distR="0" wp14:anchorId="1EFEE026" wp14:editId="32E9C43C">
+                  <wp:extent cx="3120390" cy="1249045"/>
+                  <wp:effectExtent l="0" t="0" r="3810" b="8255"/>
+                  <wp:docPr id="37" name="Picture 37"/>
                   <wp:cNvGraphicFramePr>
                     <a:graphicFrameLocks xmlns:a="http://schemas.openxmlformats.org/drawingml/2006/main" noChangeAspect="1"/>
                   </wp:cNvGraphicFramePr>
@@ -581,7 +590,7 @@
                         <pic:spPr>
                           <a:xfrm>
                             <a:off x="0" y="0"/>
-                            <a:ext cx="3120390" cy="1330325"/>
+                            <a:ext cx="3120390" cy="1249045"/>
                           </a:xfrm>
                           <a:prstGeom prst="rect">
                             <a:avLst/>
@@ -617,10 +626,10 @@
                 <w:noProof/>
               </w:rPr>
               <w:drawing>
-                <wp:inline distT="0" distB="0" distL="0" distR="0" wp14:anchorId="1E6CABE4" wp14:editId="4A0B0AA4">
-                  <wp:extent cx="3291840" cy="2121535"/>
-                  <wp:effectExtent l="0" t="0" r="3810" b="0"/>
-                  <wp:docPr id="20" name="Picture 20"/>
+                <wp:inline distT="0" distB="0" distL="0" distR="0" wp14:anchorId="14171C0A" wp14:editId="559B5824">
+                  <wp:extent cx="3291840" cy="2150745"/>
+                  <wp:effectExtent l="0" t="0" r="3810" b="1905"/>
+                  <wp:docPr id="38" name="Picture 38"/>
                   <wp:cNvGraphicFramePr>
                     <a:graphicFrameLocks xmlns:a="http://schemas.openxmlformats.org/drawingml/2006/main" noChangeAspect="1"/>
                   </wp:cNvGraphicFramePr>
@@ -640,7 +649,7 @@
                         <pic:spPr>
                           <a:xfrm>
                             <a:off x="0" y="0"/>
-                            <a:ext cx="3291840" cy="2121535"/>
+                            <a:ext cx="3291840" cy="2150745"/>
                           </a:xfrm>
                           <a:prstGeom prst="rect">
                             <a:avLst/>
@@ -653,6 +662,16 @@
               </w:drawing>
             </w:r>
           </w:p>
+          <w:p>
+            <w:pPr>
+              <w:tabs>
+                <w:tab w:val="left" w:pos="1522"/>
+              </w:tabs>
+            </w:pPr>
+            <w:r>
+              <w:tab/>
+            </w:r>
+          </w:p>
         </w:tc>
         <w:tc>
           <w:tcPr>
@@ -667,15 +686,22 @@
                 <w:noProof/>
               </w:rPr>
             </w:pPr>
+          </w:p>
+          <w:p>
+            <w:pPr>
+              <w:tabs>
+                <w:tab w:val="left" w:pos="1560"/>
+              </w:tabs>
+            </w:pPr>
             <w:r>
               <w:rPr>
                 <w:noProof/>
               </w:rPr>
               <w:drawing>
-                <wp:inline distT="0" distB="0" distL="0" distR="0" wp14:anchorId="139A1CED" wp14:editId="1A54641A">
-                  <wp:extent cx="3120390" cy="1580515"/>
-                  <wp:effectExtent l="0" t="0" r="3810" b="635"/>
-                  <wp:docPr id="21" name="Picture 21"/>
+                <wp:inline distT="0" distB="0" distL="0" distR="0" wp14:anchorId="76915C9E" wp14:editId="419B0299">
+                  <wp:extent cx="3120390" cy="1751330"/>
+                  <wp:effectExtent l="0" t="0" r="3810" b="1270"/>
+                  <wp:docPr id="39" name="Picture 39"/>
                   <wp:cNvGraphicFramePr>
                     <a:graphicFrameLocks xmlns:a="http://schemas.openxmlformats.org/drawingml/2006/main" noChangeAspect="1"/>
                   </wp:cNvGraphicFramePr>
@@ -695,7 +721,7 @@
                         <pic:spPr>
                           <a:xfrm>
                             <a:off x="0" y="0"/>
-                            <a:ext cx="3120390" cy="1580515"/>
+                            <a:ext cx="3120390" cy="1751330"/>
                           </a:xfrm>
                           <a:prstGeom prst="rect">
                             <a:avLst/>
@@ -707,6 +733,9 @@
                 </wp:inline>
               </w:drawing>
             </w:r>
+            <w:r>
+              <w:tab/>
+            </w:r>
           </w:p>
         </w:tc>
       </w:tr>
@@ -731,10 +760,10 @@
                 <w:noProof/>
               </w:rPr>
               <w:drawing>
-                <wp:inline distT="0" distB="0" distL="0" distR="0" wp14:anchorId="3A1632DB" wp14:editId="00A9D21B">
-                  <wp:extent cx="3291840" cy="2494915"/>
-                  <wp:effectExtent l="0" t="0" r="3810" b="635"/>
-                  <wp:docPr id="22" name="Picture 22"/>
+                <wp:inline distT="0" distB="0" distL="0" distR="0" wp14:anchorId="41F9B687" wp14:editId="23DC20E7">
+                  <wp:extent cx="3291840" cy="2459990"/>
+                  <wp:effectExtent l="0" t="0" r="3810" b="0"/>
+                  <wp:docPr id="42" name="Picture 42"/>
                   <wp:cNvGraphicFramePr>
                     <a:graphicFrameLocks xmlns:a="http://schemas.openxmlformats.org/drawingml/2006/main" noChangeAspect="1"/>
                   </wp:cNvGraphicFramePr>
@@ -754,7 +783,7 @@
                         <pic:spPr>
                           <a:xfrm>
                             <a:off x="0" y="0"/>
-                            <a:ext cx="3291840" cy="2494915"/>
+                            <a:ext cx="3291840" cy="2459990"/>
                           </a:xfrm>
                           <a:prstGeom prst="rect">
                             <a:avLst/>
@@ -786,10 +815,10 @@
                 <w:noProof/>
               </w:rPr>
               <w:drawing>
-                <wp:inline distT="0" distB="0" distL="0" distR="0" wp14:anchorId="3908E754" wp14:editId="259F434E">
-                  <wp:extent cx="3120390" cy="1924685"/>
-                  <wp:effectExtent l="0" t="0" r="3810" b="0"/>
-                  <wp:docPr id="23" name="Picture 23"/>
+                <wp:inline distT="0" distB="0" distL="0" distR="0" wp14:anchorId="5B899609" wp14:editId="484DBBAC">
+                  <wp:extent cx="3120390" cy="1957070"/>
+                  <wp:effectExtent l="0" t="0" r="3810" b="5080"/>
+                  <wp:docPr id="40" name="Picture 40"/>
                   <wp:cNvGraphicFramePr>
                     <a:graphicFrameLocks xmlns:a="http://schemas.openxmlformats.org/drawingml/2006/main" noChangeAspect="1"/>
                   </wp:cNvGraphicFramePr>
@@ -809,7 +838,7 @@
                         <pic:spPr>
                           <a:xfrm>
                             <a:off x="0" y="0"/>
-                            <a:ext cx="3120390" cy="1924685"/>
+                            <a:ext cx="3120390" cy="1957070"/>
                           </a:xfrm>
                           <a:prstGeom prst="rect">
                             <a:avLst/>
@@ -822,6 +851,16 @@
               </w:drawing>
             </w:r>
           </w:p>
+          <w:p>
+            <w:pPr>
+              <w:tabs>
+                <w:tab w:val="left" w:pos="1560"/>
+              </w:tabs>
+              <w:rPr>
+                <w:noProof/>
+              </w:rPr>
+            </w:pPr>
+          </w:p>
         </w:tc>
       </w:tr>
       <w:tr>
@@ -834,8 +873,10 @@
           </w:tcPr>
           <w:p>
             <w:pPr>
+              <w:tabs>
+                <w:tab w:val="left" w:pos="4422"/>
+              </w:tabs>
               <w:spacing w:after="0" w:line="240" w:lineRule="auto"/>
-              <w:jc w:val="center"/>
               <w:rPr>
                 <w:noProof/>
               </w:rPr>
@@ -844,11 +885,17 @@
               <w:rPr>
                 <w:noProof/>
               </w:rPr>
+              <w:tab/>
+            </w:r>
+            <w:r>
+              <w:rPr>
+                <w:noProof/>
+              </w:rPr>
               <w:drawing>
-                <wp:inline distT="0" distB="0" distL="0" distR="0" wp14:anchorId="54BC4D93" wp14:editId="56F8D85E">
-                  <wp:extent cx="3291840" cy="1951355"/>
+                <wp:inline distT="0" distB="0" distL="0" distR="0" wp14:anchorId="52961A56" wp14:editId="637D2796">
+                  <wp:extent cx="3291840" cy="1971040"/>
                   <wp:effectExtent l="0" t="0" r="3810" b="0"/>
-                  <wp:docPr id="24" name="Picture 24"/>
+                  <wp:docPr id="41" name="Picture 41"/>
                   <wp:cNvGraphicFramePr>
                     <a:graphicFrameLocks xmlns:a="http://schemas.openxmlformats.org/drawingml/2006/main" noChangeAspect="1"/>
                   </wp:cNvGraphicFramePr>
@@ -868,7 +915,7 @@
                         <pic:spPr>
                           <a:xfrm>
                             <a:off x="0" y="0"/>
-                            <a:ext cx="3291840" cy="1951355"/>
+                            <a:ext cx="3291840" cy="1971040"/>
                           </a:xfrm>
                           <a:prstGeom prst="rect">
                             <a:avLst/>

</xml_diff>